<commit_message>
modifikasi: COVER mengubah jenis font
</commit_message>
<xml_diff>
--- a/HALAMAN COVER - Buk Selvi.docx
+++ b/HALAMAN COVER - Buk Selvi.docx
@@ -81,45 +81,45 @@
         <w:spacing w:line="480" w:lineRule="auto"/>
         <w:jc w:val="center"/>
         <w:rPr>
-          <w:rFonts w:ascii="Times New Roman" w:hAnsi="Times New Roman" w:cs="Times New Roman"/>
-          <w:b/>
-          <w:bCs/>
-          <w:color w:val="auto"/>
-        </w:rPr>
-      </w:pPr>
-      <w:r>
-        <w:rPr>
-          <w:rFonts w:ascii="Times New Roman" w:hAnsi="Times New Roman" w:cs="Times New Roman"/>
-          <w:b/>
-          <w:bCs/>
-          <w:color w:val="auto"/>
+          <w:rFonts w:ascii="Monotype Corsiva" w:hAnsi="Monotype Corsiva" w:cs="Times New Roman"/>
+          <w:color w:val="auto"/>
+          <w:sz w:val="24"/>
+          <w:szCs w:val="24"/>
+        </w:rPr>
+      </w:pPr>
+      <w:r>
+        <w:rPr>
+          <w:rFonts w:ascii="Monotype Corsiva" w:hAnsi="Monotype Corsiva" w:cs="Times New Roman"/>
+          <w:color w:val="auto"/>
+          <w:sz w:val="24"/>
+          <w:szCs w:val="24"/>
         </w:rPr>
         <w:t>Untuk Me</w:t>
       </w:r>
       <w:r>
         <w:rPr>
-          <w:rFonts w:ascii="Times New Roman" w:hAnsi="Times New Roman" w:cs="Times New Roman"/>
-          <w:b/>
-          <w:bCs/>
-          <w:color w:val="auto"/>
+          <w:rFonts w:ascii="Monotype Corsiva" w:hAnsi="Monotype Corsiva" w:cs="Times New Roman"/>
+          <w:color w:val="auto"/>
+          <w:sz w:val="24"/>
+          <w:szCs w:val="24"/>
         </w:rPr>
         <w:t>m</w:t>
       </w:r>
       <w:r>
         <w:rPr>
-          <w:rFonts w:ascii="Times New Roman" w:hAnsi="Times New Roman" w:cs="Times New Roman"/>
-          <w:b/>
-          <w:bCs/>
-          <w:color w:val="auto"/>
+          <w:rFonts w:ascii="Monotype Corsiva" w:hAnsi="Monotype Corsiva" w:cs="Times New Roman"/>
+          <w:color w:val="auto"/>
+          <w:sz w:val="24"/>
+          <w:szCs w:val="24"/>
         </w:rPr>
         <w:t>enuhi Persyaratan Mencapai Gelar Sarjana Pada</w:t>
       </w:r>
       <w:r>
         <w:rPr>
-          <w:rFonts w:ascii="Times New Roman" w:hAnsi="Times New Roman" w:cs="Times New Roman"/>
-          <w:b/>
-          <w:bCs/>
-          <w:color w:val="auto"/>
+          <w:rFonts w:ascii="Monotype Corsiva" w:hAnsi="Monotype Corsiva" w:cs="Times New Roman"/>
+          <w:color w:val="auto"/>
+          <w:sz w:val="24"/>
+          <w:szCs w:val="24"/>
         </w:rPr>
         <w:br/>
         <w:t>Program Studi Sistem Informasi</w:t>

</xml_diff>